<commit_message>
Docs + README updated
Finsihed CMS documentation and has been added in the docs folder
Noticed a small mistake in testrapport
Deleted old incorrect version of technisch ontwerp
Updated the README.md
</commit_message>
<xml_diff>
--- a/docs/testrapport_v1.00.docx
+++ b/docs/testrapport_v1.00.docx
@@ -646,7 +646,7 @@
                                           <w:noProof/>
                                           <w:color w:val="FFFFFF" w:themeColor="background1"/>
                                         </w:rPr>
-                                        <w:t>22/5/18</w:t>
+                                        <w:t>19/6/18</w:t>
                                       </w:r>
                                       <w:r>
                                         <w:rPr>
@@ -922,6 +922,10 @@
               </mc:Choice>
               <mc:Fallback>
                 <w:pict>
+                  <v:shapetype id="_x0000_t202" coordsize="21600,21600" o:spt="202" path="m,l,21600r21600,l21600,xe">
+                    <v:stroke joinstyle="miter"/>
+                    <v:path gradientshapeok="t" o:connecttype="rect"/>
+                  </v:shapetype>
                   <v:shape id="Tekstvak 2" o:spid="_x0000_s1030" type="#_x0000_t202" style="position:absolute;margin-left:-35pt;margin-top:535.45pt;width:314.25pt;height:135.45pt;z-index:251662336;visibility:visible;mso-wrap-style:square;mso-width-percent:0;mso-height-percent:0;mso-wrap-distance-left:9pt;mso-wrap-distance-top:3.6pt;mso-wrap-distance-right:9pt;mso-wrap-distance-bottom:3.6pt;mso-position-horizontal:absolute;mso-position-horizontal-relative:margin;mso-position-vertical:absolute;mso-position-vertical-relative:text;mso-width-percent:0;mso-height-percent:0;mso-width-relative:margin;mso-height-relative:margin;v-text-anchor:top" o:gfxdata="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" filled="f" stroked="f">
                     <v:textbox>
                       <w:txbxContent>
@@ -1172,7 +1176,7 @@
                                     <w:noProof/>
                                     <w:color w:val="FFFFFF" w:themeColor="background1"/>
                                   </w:rPr>
-                                  <w:t>22/5/18</w:t>
+                                  <w:t>19/6/18</w:t>
                                 </w:r>
                                 <w:r>
                                   <w:rPr>
@@ -1560,6 +1564,7 @@
       </w:pPr>
       <w:bookmarkStart w:id="0" w:name="_Toc514245983"/>
       <w:r>
+        <w:lastRenderedPageBreak/>
         <w:t>Voorwoord</w:t>
       </w:r>
       <w:bookmarkEnd w:id="0"/>
@@ -2822,6 +2827,7 @@
       </w:pPr>
       <w:bookmarkStart w:id="5" w:name="_Toc514245985"/>
       <w:r>
+        <w:lastRenderedPageBreak/>
         <w:t>Inleiding</w:t>
       </w:r>
       <w:bookmarkEnd w:id="5"/>
@@ -2885,6 +2891,7 @@
       </w:pPr>
       <w:bookmarkStart w:id="6" w:name="_Toc514245986"/>
       <w:r>
+        <w:lastRenderedPageBreak/>
         <w:t xml:space="preserve">Hoofdstuk </w:t>
       </w:r>
       <w:r>
@@ -3689,6 +3696,7 @@
               <w:rPr>
                 <w:b w:val="0"/>
               </w:rPr>
+              <w:lastRenderedPageBreak/>
               <w:t>Benaming</w:t>
             </w:r>
           </w:p>
@@ -4496,6 +4504,7 @@
               <w:rPr>
                 <w:b w:val="0"/>
               </w:rPr>
+              <w:lastRenderedPageBreak/>
               <w:t>Benaming</w:t>
             </w:r>
           </w:p>
@@ -5246,6 +5255,7 @@
               <w:rPr>
                 <w:b w:val="0"/>
               </w:rPr>
+              <w:lastRenderedPageBreak/>
               <w:t>Benaming</w:t>
             </w:r>
           </w:p>
@@ -6188,6 +6198,7 @@
               <w:rPr>
                 <w:b w:val="0"/>
               </w:rPr>
+              <w:lastRenderedPageBreak/>
               <w:t>Benaming</w:t>
             </w:r>
           </w:p>
@@ -7121,6 +7132,7 @@
               <w:rPr>
                 <w:b w:val="0"/>
               </w:rPr>
+              <w:lastRenderedPageBreak/>
               <w:t>Benaming</w:t>
             </w:r>
           </w:p>
@@ -8734,6 +8746,7 @@
               <w:rPr>
                 <w:b w:val="0"/>
               </w:rPr>
+              <w:lastRenderedPageBreak/>
               <w:t>Benaming</w:t>
             </w:r>
           </w:p>
@@ -9616,6 +9629,7 @@
               <w:rPr>
                 <w:b w:val="0"/>
               </w:rPr>
+              <w:lastRenderedPageBreak/>
               <w:t>Benaming</w:t>
             </w:r>
           </w:p>
@@ -10376,6 +10390,7 @@
       <w:bookmarkStart w:id="8" w:name="_Toc514227578"/>
       <w:bookmarkStart w:id="9" w:name="_Toc514245988"/>
       <w:r>
+        <w:lastRenderedPageBreak/>
         <w:t>Systeem testen</w:t>
       </w:r>
       <w:bookmarkEnd w:id="8"/>
@@ -10442,27 +10457,8 @@
       <w:r>
         <w:t xml:space="preserve">Bij deze testen worden uitsluitend de knoppen getest en zo min mogelijk de functionaliteiten achter de knoppen. </w:t>
       </w:r>
-      <w:r>
-        <w:rPr>
-          <w:rFonts w:ascii="Segoe UI Symbol" w:eastAsia="Calibri" w:hAnsi="Segoe UI Symbol" w:cs="Segoe UI Symbol"/>
-          <w:color w:val="9B2D1F" w:themeColor="accent2"/>
-          <w:sz w:val="21"/>
-          <w:szCs w:val="21"/>
-          <w:shd w:val="clear" w:color="auto" w:fill="FFFFFF"/>
-        </w:rPr>
-        <w:t>✖</w:t>
-      </w:r>
-      <w:r>
-        <w:rPr>
-          <w:rFonts w:ascii="Segoe UI Symbol" w:eastAsia="Calibri" w:hAnsi="Segoe UI Symbol" w:cs="Segoe UI Symbol"/>
-          <w:color w:val="70AD47"/>
-          <w:sz w:val="21"/>
-          <w:szCs w:val="21"/>
-          <w:shd w:val="clear" w:color="auto" w:fill="FFFFFF"/>
-          <w:lang w:val="en-GB"/>
-        </w:rPr>
-        <w:t>✔</w:t>
-      </w:r>
+      <w:bookmarkStart w:id="10" w:name="_GoBack"/>
+      <w:bookmarkEnd w:id="10"/>
     </w:p>
     <w:p>
       <w:pPr>
@@ -11533,6 +11529,7 @@
               <w:rPr>
                 <w:b w:val="0"/>
               </w:rPr>
+              <w:lastRenderedPageBreak/>
               <w:t>Vriendenlijst</w:t>
             </w:r>
           </w:p>
@@ -12677,6 +12674,7 @@
         <w:rPr>
           <w:b/>
         </w:rPr>
+        <w:lastRenderedPageBreak/>
         <w:t>Laad testen</w:t>
       </w:r>
     </w:p>
@@ -14162,6 +14160,7 @@
         <w:rPr>
           <w:b/>
         </w:rPr>
+        <w:lastRenderedPageBreak/>
         <w:t>Stress test</w:t>
       </w:r>
     </w:p>
@@ -15201,8 +15200,6 @@
       <w:r>
         <w:br w:type="page"/>
       </w:r>
-      <w:bookmarkStart w:id="10" w:name="_GoBack"/>
-      <w:bookmarkEnd w:id="10"/>
     </w:p>
     <w:p>
       <w:pPr>
@@ -15210,6 +15207,7 @@
       </w:pPr>
       <w:bookmarkStart w:id="11" w:name="_Toc514245989"/>
       <w:r>
+        <w:lastRenderedPageBreak/>
         <w:t>Testordeel</w:t>
       </w:r>
       <w:bookmarkEnd w:id="11"/>
@@ -15461,7 +15459,7 @@
           <w:rPr>
             <w:noProof/>
           </w:rPr>
-          <w:t>14</w:t>
+          <w:t>18</w:t>
         </w:r>
         <w:r>
           <w:fldChar w:fldCharType="end"/>
@@ -15506,7 +15504,7 @@
           <w:rPr>
             <w:noProof/>
           </w:rPr>
-          <w:t>13</w:t>
+          <w:t>17</w:t>
         </w:r>
         <w:r>
           <w:fldChar w:fldCharType="end"/>
@@ -17464,7 +17462,7 @@
 </file>
 
 <file path=customXml/itemProps1.xml><?xml version="1.0" encoding="utf-8"?>
-<ds:datastoreItem xmlns:ds="http://schemas.openxmlformats.org/officeDocument/2006/customXml" ds:itemID="{C44F3D44-09F3-4AD5-9310-F1EA176A9AF3}">
+<ds:datastoreItem xmlns:ds="http://schemas.openxmlformats.org/officeDocument/2006/customXml" ds:itemID="{6DDD77E9-F7C4-4C22-8CB0-8D08CBC033BF}">
   <ds:schemaRefs>
     <ds:schemaRef ds:uri="http://schemas.openxmlformats.org/officeDocument/2006/bibliography"/>
   </ds:schemaRefs>

</xml_diff>